<commit_message>
commit dia 02/04 aula 03
</commit_message>
<xml_diff>
--- a/Caderno de Resolucao de Atividade Pratica de Linguagem de Programacao Aplicada.docx
+++ b/Caderno de Resolucao de Atividade Pratica de Linguagem de Programacao Aplicada.docx
@@ -570,7 +570,21 @@
                               <w:rPr>
                                 <w:color w:val="FFFFFF" w:themeColor="background1"/>
                               </w:rPr>
-                              <w:t>Prof. MSc. Renan Portela Jorge</w:t>
+                              <w:t xml:space="preserve">Prof. </w:t>
+                            </w:r>
+                            <w:proofErr w:type="spellStart"/>
+                            <w:r>
+                              <w:rPr>
+                                <w:color w:val="FFFFFF" w:themeColor="background1"/>
+                              </w:rPr>
+                              <w:t>MSc</w:t>
+                            </w:r>
+                            <w:proofErr w:type="spellEnd"/>
+                            <w:r>
+                              <w:rPr>
+                                <w:color w:val="FFFFFF" w:themeColor="background1"/>
+                              </w:rPr>
+                              <w:t>. Renan Portela Jorge</w:t>
                             </w:r>
                           </w:p>
                         </w:txbxContent>
@@ -628,7 +642,21 @@
                         <w:rPr>
                           <w:color w:val="FFFFFF" w:themeColor="background1"/>
                         </w:rPr>
-                        <w:t>Prof. MSc. Renan Portela Jorge</w:t>
+                        <w:t xml:space="preserve">Prof. </w:t>
+                      </w:r>
+                      <w:proofErr w:type="spellStart"/>
+                      <w:r>
+                        <w:rPr>
+                          <w:color w:val="FFFFFF" w:themeColor="background1"/>
+                        </w:rPr>
+                        <w:t>MSc</w:t>
+                      </w:r>
+                      <w:proofErr w:type="spellEnd"/>
+                      <w:r>
+                        <w:rPr>
+                          <w:color w:val="FFFFFF" w:themeColor="background1"/>
+                        </w:rPr>
+                        <w:t>. Renan Portela Jorge</w:t>
                       </w:r>
                     </w:p>
                   </w:txbxContent>
@@ -973,7 +1001,27 @@
                 <w:sz w:val="32"/>
                 <w:szCs w:val="32"/>
               </w:rPr>
-              <w:t>Dado o seguinte trecho de código da aula prática 01, indique as  chamadas de método em que é  feito o desenho na tela e qual a necessidade do método pygame.display.flip() para visualização das superfícies.</w:t>
+              <w:t xml:space="preserve">Dado o seguinte trecho de código da aula prática 01, indique as  chamadas de método em que é  feito o desenho na tela e qual a necessidade do método </w:t>
+            </w:r>
+            <w:proofErr w:type="spellStart"/>
+            <w:r>
+              <w:rPr>
+                <w:b/>
+                <w:bCs/>
+                <w:sz w:val="32"/>
+                <w:szCs w:val="32"/>
+              </w:rPr>
+              <w:t>pygame.display.flip</w:t>
+            </w:r>
+            <w:proofErr w:type="spellEnd"/>
+            <w:r>
+              <w:rPr>
+                <w:b/>
+                <w:bCs/>
+                <w:sz w:val="32"/>
+                <w:szCs w:val="32"/>
+              </w:rPr>
+              <w:t>() para visualização das superfícies.</w:t>
             </w:r>
           </w:p>
           <w:p>
@@ -1067,16 +1115,90 @@
             <w:pPr>
               <w:ind w:firstLine="0"/>
             </w:pPr>
-            <w:r>
-              <w:t>window.blit(source=bg_surf, dest=(bg_rect)) esse método realiza o desenho do plano de fundo na superfície</w:t>
+            <w:proofErr w:type="spellStart"/>
+            <w:r>
+              <w:t>window.blit</w:t>
+            </w:r>
+            <w:proofErr w:type="spellEnd"/>
+            <w:r>
+              <w:t>(</w:t>
+            </w:r>
+            <w:proofErr w:type="spellStart"/>
+            <w:r>
+              <w:t>source</w:t>
+            </w:r>
+            <w:proofErr w:type="spellEnd"/>
+            <w:r>
+              <w:t>=</w:t>
+            </w:r>
+            <w:proofErr w:type="spellStart"/>
+            <w:r>
+              <w:t>bg_surf</w:t>
+            </w:r>
+            <w:proofErr w:type="spellEnd"/>
+            <w:r>
+              <w:t xml:space="preserve">, </w:t>
+            </w:r>
+            <w:proofErr w:type="spellStart"/>
+            <w:r>
+              <w:t>dest</w:t>
+            </w:r>
+            <w:proofErr w:type="spellEnd"/>
+            <w:r>
+              <w:t>=(</w:t>
+            </w:r>
+            <w:proofErr w:type="spellStart"/>
+            <w:r>
+              <w:t>bg_rect</w:t>
+            </w:r>
+            <w:proofErr w:type="spellEnd"/>
+            <w:r>
+              <w:t>)) esse método realiza o desenho do plano de fundo na superfície</w:t>
             </w:r>
           </w:p>
           <w:p>
             <w:pPr>
               <w:ind w:firstLine="0"/>
             </w:pPr>
-            <w:r>
-              <w:t>window.blit(source=player_surf, dest=(player_rect)) esse método realiza o desenho do objeto player na superfície após realizar o desenho do background</w:t>
+            <w:proofErr w:type="spellStart"/>
+            <w:r>
+              <w:t>window.blit</w:t>
+            </w:r>
+            <w:proofErr w:type="spellEnd"/>
+            <w:r>
+              <w:t>(</w:t>
+            </w:r>
+            <w:proofErr w:type="spellStart"/>
+            <w:r>
+              <w:t>source</w:t>
+            </w:r>
+            <w:proofErr w:type="spellEnd"/>
+            <w:r>
+              <w:t>=</w:t>
+            </w:r>
+            <w:proofErr w:type="spellStart"/>
+            <w:r>
+              <w:t>player_surf</w:t>
+            </w:r>
+            <w:proofErr w:type="spellEnd"/>
+            <w:r>
+              <w:t xml:space="preserve">, </w:t>
+            </w:r>
+            <w:proofErr w:type="spellStart"/>
+            <w:r>
+              <w:t>dest</w:t>
+            </w:r>
+            <w:proofErr w:type="spellEnd"/>
+            <w:r>
+              <w:t>=(</w:t>
+            </w:r>
+            <w:proofErr w:type="spellStart"/>
+            <w:r>
+              <w:t>player_rect</w:t>
+            </w:r>
+            <w:proofErr w:type="spellEnd"/>
+            <w:r>
+              <w:t>)) esse método realiza o desenho do objeto player na superfície após realizar o desenho do background</w:t>
             </w:r>
           </w:p>
           <w:p>
@@ -1084,10 +1206,42 @@
               <w:ind w:firstLine="0"/>
             </w:pPr>
             <w:r>
-              <w:t xml:space="preserve">O método pygame.display.flip necessita para que cada execução do for seja atualizado a posição do objeto </w:t>
-            </w:r>
-            <w:r>
-              <w:t>seja desenhado novamente o bg_surf e player_surf na na nova posição na tela do programa.</w:t>
+              <w:t xml:space="preserve">O método </w:t>
+            </w:r>
+            <w:proofErr w:type="spellStart"/>
+            <w:r>
+              <w:t>pygame.display.flip</w:t>
+            </w:r>
+            <w:proofErr w:type="spellEnd"/>
+            <w:r>
+              <w:t xml:space="preserve"> necessita para que cada execução do for seja atualizado a posição do objeto </w:t>
+            </w:r>
+            <w:r>
+              <w:t xml:space="preserve">seja desenhado novamente o </w:t>
+            </w:r>
+            <w:proofErr w:type="spellStart"/>
+            <w:r>
+              <w:t>bg_surf</w:t>
+            </w:r>
+            <w:proofErr w:type="spellEnd"/>
+            <w:r>
+              <w:t xml:space="preserve"> e </w:t>
+            </w:r>
+            <w:proofErr w:type="spellStart"/>
+            <w:r>
+              <w:t>player_surf</w:t>
+            </w:r>
+            <w:proofErr w:type="spellEnd"/>
+            <w:r>
+              <w:t xml:space="preserve"> na </w:t>
+            </w:r>
+            <w:proofErr w:type="spellStart"/>
+            <w:r>
+              <w:t>na</w:t>
+            </w:r>
+            <w:proofErr w:type="spellEnd"/>
+            <w:r>
+              <w:t xml:space="preserve"> nova posição na tela do programa.</w:t>
             </w:r>
           </w:p>
         </w:tc>
@@ -1236,7 +1390,87 @@
                 <w:sz w:val="32"/>
                 <w:szCs w:val="32"/>
               </w:rPr>
-              <w:t xml:space="preserve">. A partir desse digrama  explique a relação entre Level,  Player e EntityFactory e de que maneira objetos da classe player não compõe EntityFactory, mas sim Level. </w:t>
+              <w:t xml:space="preserve">. A partir desse digrama  explique a relação entre </w:t>
+            </w:r>
+            <w:proofErr w:type="spellStart"/>
+            <w:r>
+              <w:rPr>
+                <w:b/>
+                <w:bCs/>
+                <w:sz w:val="32"/>
+                <w:szCs w:val="32"/>
+              </w:rPr>
+              <w:t>Level</w:t>
+            </w:r>
+            <w:proofErr w:type="spellEnd"/>
+            <w:r>
+              <w:rPr>
+                <w:b/>
+                <w:bCs/>
+                <w:sz w:val="32"/>
+                <w:szCs w:val="32"/>
+              </w:rPr>
+              <w:t xml:space="preserve">,  Player e </w:t>
+            </w:r>
+            <w:proofErr w:type="spellStart"/>
+            <w:r>
+              <w:rPr>
+                <w:b/>
+                <w:bCs/>
+                <w:sz w:val="32"/>
+                <w:szCs w:val="32"/>
+              </w:rPr>
+              <w:t>EntityFactory</w:t>
+            </w:r>
+            <w:proofErr w:type="spellEnd"/>
+            <w:r>
+              <w:rPr>
+                <w:b/>
+                <w:bCs/>
+                <w:sz w:val="32"/>
+                <w:szCs w:val="32"/>
+              </w:rPr>
+              <w:t xml:space="preserve"> e de que maneira objetos da classe player não compõe </w:t>
+            </w:r>
+            <w:proofErr w:type="spellStart"/>
+            <w:r>
+              <w:rPr>
+                <w:b/>
+                <w:bCs/>
+                <w:sz w:val="32"/>
+                <w:szCs w:val="32"/>
+              </w:rPr>
+              <w:t>EntityFactory</w:t>
+            </w:r>
+            <w:proofErr w:type="spellEnd"/>
+            <w:r>
+              <w:rPr>
+                <w:b/>
+                <w:bCs/>
+                <w:sz w:val="32"/>
+                <w:szCs w:val="32"/>
+              </w:rPr>
+              <w:t xml:space="preserve">, mas sim </w:t>
+            </w:r>
+            <w:proofErr w:type="spellStart"/>
+            <w:r>
+              <w:rPr>
+                <w:b/>
+                <w:bCs/>
+                <w:sz w:val="32"/>
+                <w:szCs w:val="32"/>
+              </w:rPr>
+              <w:t>Level</w:t>
+            </w:r>
+            <w:proofErr w:type="spellEnd"/>
+            <w:r>
+              <w:rPr>
+                <w:b/>
+                <w:bCs/>
+                <w:sz w:val="32"/>
+                <w:szCs w:val="32"/>
+              </w:rPr>
+              <w:t xml:space="preserve">. </w:t>
             </w:r>
           </w:p>
           <w:p>
@@ -1314,7 +1548,47 @@
               <w:ind w:firstLine="0"/>
             </w:pPr>
             <w:r>
-              <w:t>Foi criado a Classe EntityFactory para que não sobrecarregue a classe level, a Classe EntityFactory é responsável pela criação de cada Player, Enemy e Background de acordo com o level selecionado, retirando essa responsabilidade da classe Level de estar criando os objetos.</w:t>
+              <w:t xml:space="preserve">Foi criado a Classe </w:t>
+            </w:r>
+            <w:proofErr w:type="spellStart"/>
+            <w:r>
+              <w:t>EntityFactory</w:t>
+            </w:r>
+            <w:proofErr w:type="spellEnd"/>
+            <w:r>
+              <w:t xml:space="preserve"> para que não sobrecarregue a classe </w:t>
+            </w:r>
+            <w:proofErr w:type="spellStart"/>
+            <w:r>
+              <w:t>level</w:t>
+            </w:r>
+            <w:proofErr w:type="spellEnd"/>
+            <w:r>
+              <w:t xml:space="preserve">, a Classe </w:t>
+            </w:r>
+            <w:proofErr w:type="spellStart"/>
+            <w:r>
+              <w:t>EntityFactory</w:t>
+            </w:r>
+            <w:proofErr w:type="spellEnd"/>
+            <w:r>
+              <w:t xml:space="preserve"> é responsável pela criação de cada Player, Enemy e Background de acordo com o </w:t>
+            </w:r>
+            <w:proofErr w:type="spellStart"/>
+            <w:r>
+              <w:t>level</w:t>
+            </w:r>
+            <w:proofErr w:type="spellEnd"/>
+            <w:r>
+              <w:t xml:space="preserve"> selecionado, retirando essa responsabilidade da classe </w:t>
+            </w:r>
+            <w:proofErr w:type="spellStart"/>
+            <w:r>
+              <w:t>Level</w:t>
+            </w:r>
+            <w:proofErr w:type="spellEnd"/>
+            <w:r>
+              <w:t xml:space="preserve"> de estar criando os objetos.</w:t>
             </w:r>
           </w:p>
           <w:p>
@@ -1494,7 +1768,29 @@
               <w:t>RESPOSTA:</w:t>
             </w:r>
             <w:r>
-              <w:t xml:space="preserve"> (INSERIR RESPOSTA AQUI)</w:t>
+              <w:t xml:space="preserve"> </w:t>
+            </w:r>
+            <w:r>
+              <w:t xml:space="preserve">Na classe BACKGROUND no método move foi instanciado o efeito de </w:t>
+            </w:r>
+            <w:proofErr w:type="spellStart"/>
+            <w:r>
+              <w:t>parallax</w:t>
+            </w:r>
+            <w:proofErr w:type="spellEnd"/>
+            <w:r>
+              <w:t xml:space="preserve"> movimentação no cenário movendo para esquerda com o código abaixo</w:t>
+            </w:r>
+          </w:p>
+          <w:p>
+            <w:pPr>
+              <w:ind w:firstLine="0"/>
+            </w:pPr>
+            <w:r>
+              <w:t xml:space="preserve">Foi criado </w:t>
+            </w:r>
+            <w:r>
+              <w:t>uma variável chamara ENTITY_SPEED, nessa variável foi definido que cada objeto se moveria em velocidade diferente do background conforme o nome de cada objeto.</w:t>
             </w:r>
           </w:p>
           <w:p>
@@ -1509,23 +1805,245 @@
           </w:p>
           <w:p>
             <w:pPr>
+              <w:shd w:val="clear" w:color="auto" w:fill="2B2B2B"/>
               <w:ind w:firstLine="0"/>
+              <w:jc w:val="left"/>
+              <w:rPr>
+                <w:rFonts w:ascii="Courier New" w:eastAsia="Times New Roman" w:hAnsi="Courier New" w:cs="Courier New"/>
+                <w:color w:val="A9B7C6"/>
+                <w:sz w:val="24"/>
+                <w:szCs w:val="24"/>
+              </w:rPr>
             </w:pPr>
-          </w:p>
-          <w:p>
-            <w:pPr>
-              <w:ind w:firstLine="0"/>
-            </w:pPr>
-          </w:p>
-          <w:p>
-            <w:pPr>
-              <w:ind w:firstLine="0"/>
-            </w:pPr>
-          </w:p>
-          <w:p>
-            <w:pPr>
-              <w:ind w:firstLine="0"/>
-            </w:pPr>
+            <w:proofErr w:type="spellStart"/>
+            <w:r>
+              <w:rPr>
+                <w:rFonts w:ascii="Courier New" w:eastAsia="Times New Roman" w:hAnsi="Courier New" w:cs="Courier New"/>
+                <w:color w:val="CC7832"/>
+                <w:sz w:val="24"/>
+                <w:szCs w:val="24"/>
+              </w:rPr>
+              <w:t>def</w:t>
+            </w:r>
+            <w:proofErr w:type="spellEnd"/>
+            <w:r>
+              <w:rPr>
+                <w:rFonts w:ascii="Courier New" w:eastAsia="Times New Roman" w:hAnsi="Courier New" w:cs="Courier New"/>
+                <w:color w:val="CC7832"/>
+                <w:sz w:val="24"/>
+                <w:szCs w:val="24"/>
+              </w:rPr>
+              <w:t xml:space="preserve"> </w:t>
+            </w:r>
+            <w:r>
+              <w:rPr>
+                <w:rFonts w:ascii="Courier New" w:eastAsia="Times New Roman" w:hAnsi="Courier New" w:cs="Courier New"/>
+                <w:color w:val="FFC66D"/>
+                <w:sz w:val="24"/>
+                <w:szCs w:val="24"/>
+              </w:rPr>
+              <w:t>move</w:t>
+            </w:r>
+            <w:r>
+              <w:rPr>
+                <w:rFonts w:ascii="Courier New" w:eastAsia="Times New Roman" w:hAnsi="Courier New" w:cs="Courier New"/>
+                <w:color w:val="A9B7C6"/>
+                <w:sz w:val="24"/>
+                <w:szCs w:val="24"/>
+              </w:rPr>
+              <w:t>(</w:t>
+            </w:r>
+            <w:r>
+              <w:rPr>
+                <w:rFonts w:ascii="Courier New" w:eastAsia="Times New Roman" w:hAnsi="Courier New" w:cs="Courier New"/>
+                <w:color w:val="94558D"/>
+                <w:sz w:val="24"/>
+                <w:szCs w:val="24"/>
+              </w:rPr>
+              <w:t>self</w:t>
+            </w:r>
+            <w:r>
+              <w:rPr>
+                <w:rFonts w:ascii="Courier New" w:eastAsia="Times New Roman" w:hAnsi="Courier New" w:cs="Courier New"/>
+                <w:color w:val="A9B7C6"/>
+                <w:sz w:val="24"/>
+                <w:szCs w:val="24"/>
+              </w:rPr>
+              <w:t>):</w:t>
+            </w:r>
+            <w:r>
+              <w:rPr>
+                <w:rFonts w:ascii="Courier New" w:eastAsia="Times New Roman" w:hAnsi="Courier New" w:cs="Courier New"/>
+                <w:color w:val="A9B7C6"/>
+                <w:sz w:val="24"/>
+                <w:szCs w:val="24"/>
+              </w:rPr>
+              <w:br/>
+              <w:t xml:space="preserve">    </w:t>
+            </w:r>
+            <w:proofErr w:type="spellStart"/>
+            <w:r>
+              <w:rPr>
+                <w:rFonts w:ascii="Courier New" w:eastAsia="Times New Roman" w:hAnsi="Courier New" w:cs="Courier New"/>
+                <w:color w:val="94558D"/>
+                <w:sz w:val="24"/>
+                <w:szCs w:val="24"/>
+              </w:rPr>
+              <w:t>self</w:t>
+            </w:r>
+            <w:r>
+              <w:rPr>
+                <w:rFonts w:ascii="Courier New" w:eastAsia="Times New Roman" w:hAnsi="Courier New" w:cs="Courier New"/>
+                <w:color w:val="A9B7C6"/>
+                <w:sz w:val="24"/>
+                <w:szCs w:val="24"/>
+              </w:rPr>
+              <w:t>.rect.centerx</w:t>
+            </w:r>
+            <w:proofErr w:type="spellEnd"/>
+            <w:r>
+              <w:rPr>
+                <w:rFonts w:ascii="Courier New" w:eastAsia="Times New Roman" w:hAnsi="Courier New" w:cs="Courier New"/>
+                <w:color w:val="A9B7C6"/>
+                <w:sz w:val="24"/>
+                <w:szCs w:val="24"/>
+              </w:rPr>
+              <w:t xml:space="preserve"> -= ENTITY_SPEED[</w:t>
+            </w:r>
+            <w:r>
+              <w:rPr>
+                <w:rFonts w:ascii="Courier New" w:eastAsia="Times New Roman" w:hAnsi="Courier New" w:cs="Courier New"/>
+                <w:color w:val="94558D"/>
+                <w:sz w:val="24"/>
+                <w:szCs w:val="24"/>
+              </w:rPr>
+              <w:t>self</w:t>
+            </w:r>
+            <w:r>
+              <w:rPr>
+                <w:rFonts w:ascii="Courier New" w:eastAsia="Times New Roman" w:hAnsi="Courier New" w:cs="Courier New"/>
+                <w:color w:val="A9B7C6"/>
+                <w:sz w:val="24"/>
+                <w:szCs w:val="24"/>
+              </w:rPr>
+              <w:t>.name]</w:t>
+            </w:r>
+            <w:r>
+              <w:rPr>
+                <w:rFonts w:ascii="Courier New" w:eastAsia="Times New Roman" w:hAnsi="Courier New" w:cs="Courier New"/>
+                <w:color w:val="A9B7C6"/>
+                <w:sz w:val="24"/>
+                <w:szCs w:val="24"/>
+              </w:rPr>
+              <w:br/>
+              <w:t xml:space="preserve">    </w:t>
+            </w:r>
+            <w:proofErr w:type="spellStart"/>
+            <w:r>
+              <w:rPr>
+                <w:rFonts w:ascii="Courier New" w:eastAsia="Times New Roman" w:hAnsi="Courier New" w:cs="Courier New"/>
+                <w:color w:val="CC7832"/>
+                <w:sz w:val="24"/>
+                <w:szCs w:val="24"/>
+              </w:rPr>
+              <w:t>if</w:t>
+            </w:r>
+            <w:proofErr w:type="spellEnd"/>
+            <w:r>
+              <w:rPr>
+                <w:rFonts w:ascii="Courier New" w:eastAsia="Times New Roman" w:hAnsi="Courier New" w:cs="Courier New"/>
+                <w:color w:val="CC7832"/>
+                <w:sz w:val="24"/>
+                <w:szCs w:val="24"/>
+              </w:rPr>
+              <w:t xml:space="preserve"> </w:t>
+            </w:r>
+            <w:proofErr w:type="spellStart"/>
+            <w:r>
+              <w:rPr>
+                <w:rFonts w:ascii="Courier New" w:eastAsia="Times New Roman" w:hAnsi="Courier New" w:cs="Courier New"/>
+                <w:color w:val="94558D"/>
+                <w:sz w:val="24"/>
+                <w:szCs w:val="24"/>
+              </w:rPr>
+              <w:t>self</w:t>
+            </w:r>
+            <w:r>
+              <w:rPr>
+                <w:rFonts w:ascii="Courier New" w:eastAsia="Times New Roman" w:hAnsi="Courier New" w:cs="Courier New"/>
+                <w:color w:val="A9B7C6"/>
+                <w:sz w:val="24"/>
+                <w:szCs w:val="24"/>
+              </w:rPr>
+              <w:t>.rect.right</w:t>
+            </w:r>
+            <w:proofErr w:type="spellEnd"/>
+            <w:r>
+              <w:rPr>
+                <w:rFonts w:ascii="Courier New" w:eastAsia="Times New Roman" w:hAnsi="Courier New" w:cs="Courier New"/>
+                <w:color w:val="A9B7C6"/>
+                <w:sz w:val="24"/>
+                <w:szCs w:val="24"/>
+              </w:rPr>
+              <w:t xml:space="preserve"> &lt;= </w:t>
+            </w:r>
+            <w:r>
+              <w:rPr>
+                <w:rFonts w:ascii="Courier New" w:eastAsia="Times New Roman" w:hAnsi="Courier New" w:cs="Courier New"/>
+                <w:color w:val="6897BB"/>
+                <w:sz w:val="24"/>
+                <w:szCs w:val="24"/>
+              </w:rPr>
+              <w:t>0</w:t>
+            </w:r>
+            <w:r>
+              <w:rPr>
+                <w:rFonts w:ascii="Courier New" w:eastAsia="Times New Roman" w:hAnsi="Courier New" w:cs="Courier New"/>
+                <w:color w:val="A9B7C6"/>
+                <w:sz w:val="24"/>
+                <w:szCs w:val="24"/>
+              </w:rPr>
+              <w:t>:</w:t>
+            </w:r>
+            <w:r>
+              <w:rPr>
+                <w:rFonts w:ascii="Courier New" w:eastAsia="Times New Roman" w:hAnsi="Courier New" w:cs="Courier New"/>
+                <w:color w:val="A9B7C6"/>
+                <w:sz w:val="24"/>
+                <w:szCs w:val="24"/>
+              </w:rPr>
+              <w:br/>
+              <w:t xml:space="preserve">        </w:t>
+            </w:r>
+            <w:proofErr w:type="spellStart"/>
+            <w:r>
+              <w:rPr>
+                <w:rFonts w:ascii="Courier New" w:eastAsia="Times New Roman" w:hAnsi="Courier New" w:cs="Courier New"/>
+                <w:color w:val="94558D"/>
+                <w:sz w:val="24"/>
+                <w:szCs w:val="24"/>
+              </w:rPr>
+              <w:t>self</w:t>
+            </w:r>
+            <w:r>
+              <w:rPr>
+                <w:rFonts w:ascii="Courier New" w:eastAsia="Times New Roman" w:hAnsi="Courier New" w:cs="Courier New"/>
+                <w:color w:val="A9B7C6"/>
+                <w:sz w:val="24"/>
+                <w:szCs w:val="24"/>
+              </w:rPr>
+              <w:t>.rect.left</w:t>
+            </w:r>
+            <w:proofErr w:type="spellEnd"/>
+            <w:r>
+              <w:rPr>
+                <w:rFonts w:ascii="Courier New" w:eastAsia="Times New Roman" w:hAnsi="Courier New" w:cs="Courier New"/>
+                <w:color w:val="A9B7C6"/>
+                <w:sz w:val="24"/>
+                <w:szCs w:val="24"/>
+              </w:rPr>
+              <w:t xml:space="preserve"> = WIN_WIDTH</w:t>
+            </w:r>
           </w:p>
           <w:p>
             <w:pPr>
@@ -1650,7 +2168,27 @@
                 <w:sz w:val="32"/>
                 <w:szCs w:val="32"/>
               </w:rPr>
-              <w:t>Na aula prática 04, utilizou-se da estratégia de instanciação de inimigos via evento temporal dentro da classe Level. De que maneira, os eventos são verificados? Apresente também é em que momento se atrela o intervalo temporal com o id do evento</w:t>
+              <w:t xml:space="preserve">Na aula prática 04, utilizou-se da estratégia de instanciação de inimigos via evento temporal dentro da classe </w:t>
+            </w:r>
+            <w:proofErr w:type="spellStart"/>
+            <w:r>
+              <w:rPr>
+                <w:b/>
+                <w:bCs/>
+                <w:sz w:val="32"/>
+                <w:szCs w:val="32"/>
+              </w:rPr>
+              <w:t>Level</w:t>
+            </w:r>
+            <w:proofErr w:type="spellEnd"/>
+            <w:r>
+              <w:rPr>
+                <w:b/>
+                <w:bCs/>
+                <w:sz w:val="32"/>
+                <w:szCs w:val="32"/>
+              </w:rPr>
+              <w:t>. De que maneira, os eventos são verificados? Apresente também é em que momento se atrela o intervalo temporal com o id do evento</w:t>
             </w:r>
           </w:p>
         </w:tc>

</xml_diff>

<commit_message>
commit dia 04/04 achado erro que não aparecia os inimigos
</commit_message>
<xml_diff>
--- a/Caderno de Resolucao de Atividade Pratica de Linguagem de Programacao Aplicada.docx
+++ b/Caderno de Resolucao de Atividade Pratica de Linguagem de Programacao Aplicada.docx
@@ -1001,7 +1001,27 @@
                 <w:sz w:val="32"/>
                 <w:szCs w:val="32"/>
               </w:rPr>
-              <w:t xml:space="preserve">Dado o seguinte trecho de código da aula prática 01, indique as  chamadas de método em que é  feito o desenho na tela e qual a necessidade do método </w:t>
+              <w:t xml:space="preserve">Dado o seguinte trecho de código da aula prática 01, indique </w:t>
+            </w:r>
+            <w:proofErr w:type="gramStart"/>
+            <w:r>
+              <w:rPr>
+                <w:b/>
+                <w:bCs/>
+                <w:sz w:val="32"/>
+                <w:szCs w:val="32"/>
+              </w:rPr>
+              <w:t>as  chamadas</w:t>
+            </w:r>
+            <w:proofErr w:type="gramEnd"/>
+            <w:r>
+              <w:rPr>
+                <w:b/>
+                <w:bCs/>
+                <w:sz w:val="32"/>
+                <w:szCs w:val="32"/>
+              </w:rPr>
+              <w:t xml:space="preserve"> de método em que é  feito o desenho na tela e qual a necessidade do método </w:t>
             </w:r>
             <w:proofErr w:type="spellStart"/>
             <w:r>
@@ -1116,10 +1136,12 @@
               <w:ind w:firstLine="0"/>
             </w:pPr>
             <w:proofErr w:type="spellStart"/>
+            <w:proofErr w:type="gramStart"/>
             <w:r>
               <w:t>window.blit</w:t>
             </w:r>
             <w:proofErr w:type="spellEnd"/>
+            <w:proofErr w:type="gramEnd"/>
             <w:r>
               <w:t>(</w:t>
             </w:r>
@@ -1161,10 +1183,12 @@
               <w:ind w:firstLine="0"/>
             </w:pPr>
             <w:proofErr w:type="spellStart"/>
+            <w:proofErr w:type="gramStart"/>
             <w:r>
               <w:t>window.blit</w:t>
             </w:r>
             <w:proofErr w:type="spellEnd"/>
+            <w:proofErr w:type="gramEnd"/>
             <w:r>
               <w:t>(</w:t>
             </w:r>
@@ -1209,8 +1233,13 @@
               <w:t xml:space="preserve">O método </w:t>
             </w:r>
             <w:proofErr w:type="spellStart"/>
-            <w:r>
-              <w:t>pygame.display.flip</w:t>
+            <w:proofErr w:type="gramStart"/>
+            <w:r>
+              <w:t>pygame.display</w:t>
+            </w:r>
+            <w:proofErr w:type="gramEnd"/>
+            <w:r>
+              <w:t>.flip</w:t>
             </w:r>
             <w:proofErr w:type="spellEnd"/>
             <w:r>
@@ -1390,7 +1419,27 @@
                 <w:sz w:val="32"/>
                 <w:szCs w:val="32"/>
               </w:rPr>
-              <w:t xml:space="preserve">. A partir desse digrama  explique a relação entre </w:t>
+              <w:t xml:space="preserve">. A partir desse </w:t>
+            </w:r>
+            <w:proofErr w:type="gramStart"/>
+            <w:r>
+              <w:rPr>
+                <w:b/>
+                <w:bCs/>
+                <w:sz w:val="32"/>
+                <w:szCs w:val="32"/>
+              </w:rPr>
+              <w:t>digrama  explique</w:t>
+            </w:r>
+            <w:proofErr w:type="gramEnd"/>
+            <w:r>
+              <w:rPr>
+                <w:b/>
+                <w:bCs/>
+                <w:sz w:val="32"/>
+                <w:szCs w:val="32"/>
+              </w:rPr>
+              <w:t xml:space="preserve"> a relação entre </w:t>
             </w:r>
             <w:proofErr w:type="spellStart"/>
             <w:r>
@@ -1775,7 +1824,10 @@
             </w:r>
             <w:proofErr w:type="spellStart"/>
             <w:r>
-              <w:t>parallax</w:t>
+              <w:t>P</w:t>
+            </w:r>
+            <w:r>
+              <w:t>arallax</w:t>
             </w:r>
             <w:proofErr w:type="spellEnd"/>
             <w:r>
@@ -1790,7 +1842,45 @@
               <w:t xml:space="preserve">Foi criado </w:t>
             </w:r>
             <w:r>
-              <w:t>uma variável chamara ENTITY_SPEED, nessa variável foi definido que cada objeto se moveria em velocidade diferente do background conforme o nome de cada objeto.</w:t>
+              <w:t>uma variável chamara ENTITY_SPEED</w:t>
+            </w:r>
+            <w:r>
+              <w:t xml:space="preserve"> na classe </w:t>
+            </w:r>
+            <w:proofErr w:type="spellStart"/>
+            <w:r>
+              <w:t>const</w:t>
+            </w:r>
+            <w:proofErr w:type="spellEnd"/>
+            <w:r>
+              <w:t xml:space="preserve">, nessa variável foi definido que cada objeto se move em velocidade diferente </w:t>
+            </w:r>
+            <w:r>
+              <w:t>ao executar o método __</w:t>
+            </w:r>
+            <w:proofErr w:type="spellStart"/>
+            <w:r>
+              <w:t>init</w:t>
+            </w:r>
+            <w:proofErr w:type="spellEnd"/>
+            <w:r>
+              <w:t>__ na classe leve</w:t>
+            </w:r>
+          </w:p>
+          <w:p>
+            <w:pPr>
+              <w:ind w:firstLine="0"/>
+            </w:pPr>
+            <w:r>
+              <w:t xml:space="preserve">Na classe ENTITY_SPEED foi definido que cada objeto se move em uma velocidade gerando o efeito </w:t>
+            </w:r>
+            <w:proofErr w:type="spellStart"/>
+            <w:r>
+              <w:t>Parallax</w:t>
+            </w:r>
+            <w:proofErr w:type="spellEnd"/>
+            <w:r>
+              <w:t>.</w:t>
             </w:r>
           </w:p>
           <w:p>
@@ -1882,6 +1972,7 @@
               <w:t xml:space="preserve">    </w:t>
             </w:r>
             <w:proofErr w:type="spellStart"/>
+            <w:proofErr w:type="gramStart"/>
             <w:r>
               <w:rPr>
                 <w:rFonts w:ascii="Courier New" w:eastAsia="Times New Roman" w:hAnsi="Courier New" w:cs="Courier New"/>
@@ -1898,9 +1989,9 @@
                 <w:sz w:val="24"/>
                 <w:szCs w:val="24"/>
               </w:rPr>
-              <w:t>.rect.centerx</w:t>
-            </w:r>
-            <w:proofErr w:type="spellEnd"/>
+              <w:t>.rect</w:t>
+            </w:r>
+            <w:proofErr w:type="gramEnd"/>
             <w:r>
               <w:rPr>
                 <w:rFonts w:ascii="Courier New" w:eastAsia="Times New Roman" w:hAnsi="Courier New" w:cs="Courier New"/>
@@ -1908,6 +1999,16 @@
                 <w:sz w:val="24"/>
                 <w:szCs w:val="24"/>
               </w:rPr>
+              <w:t>.centerx</w:t>
+            </w:r>
+            <w:proofErr w:type="spellEnd"/>
+            <w:r>
+              <w:rPr>
+                <w:rFonts w:ascii="Courier New" w:eastAsia="Times New Roman" w:hAnsi="Courier New" w:cs="Courier New"/>
+                <w:color w:val="A9B7C6"/>
+                <w:sz w:val="24"/>
+                <w:szCs w:val="24"/>
+              </w:rPr>
               <w:t xml:space="preserve"> -= ENTITY_SPEED[</w:t>
             </w:r>
             <w:r>
@@ -2045,6 +2146,19 @@
               <w:t xml:space="preserve"> = WIN_WIDTH</w:t>
             </w:r>
           </w:p>
+          <w:p>
+            <w:pPr>
+              <w:ind w:firstLine="0"/>
+            </w:pPr>
+          </w:p>
+        </w:tc>
+      </w:tr>
+      <w:tr>
+        <w:tc>
+          <w:tcPr>
+            <w:tcW w:w="9716" w:type="dxa"/>
+            <w:shd w:val="clear" w:color="auto" w:fill="113162"/>
+          </w:tcPr>
           <w:p>
             <w:pPr>
               <w:ind w:firstLine="0"/>
@@ -2207,7 +2321,62 @@
               <w:t>RESPOSTA:</w:t>
             </w:r>
             <w:r>
-              <w:t xml:space="preserve"> (INSERIR RESPOSTA AQUI)</w:t>
+              <w:t xml:space="preserve"> </w:t>
+            </w:r>
+            <w:r>
+              <w:t xml:space="preserve">Os Eventos são verificados dentro do Loop principal do jogo que é no método </w:t>
+            </w:r>
+            <w:proofErr w:type="spellStart"/>
+            <w:proofErr w:type="gramStart"/>
+            <w:r>
+              <w:t>run</w:t>
+            </w:r>
+            <w:proofErr w:type="spellEnd"/>
+            <w:r>
+              <w:t>(</w:t>
+            </w:r>
+            <w:proofErr w:type="gramEnd"/>
+            <w:r>
+              <w:t xml:space="preserve">) da classe </w:t>
+            </w:r>
+            <w:proofErr w:type="spellStart"/>
+            <w:r>
+              <w:t>Level</w:t>
+            </w:r>
+            <w:proofErr w:type="spellEnd"/>
+          </w:p>
+          <w:p>
+            <w:pPr>
+              <w:ind w:firstLine="0"/>
+            </w:pPr>
+            <w:r>
+              <w:t xml:space="preserve">O intervalo temporal atrelado ao ID do evento está no momento da instanciação da classe </w:t>
+            </w:r>
+            <w:proofErr w:type="spellStart"/>
+            <w:r>
+              <w:t>Level</w:t>
+            </w:r>
+            <w:proofErr w:type="spellEnd"/>
+            <w:r>
+              <w:t xml:space="preserve"> na linha </w:t>
+            </w:r>
+            <w:proofErr w:type="spellStart"/>
+            <w:proofErr w:type="gramStart"/>
+            <w:r>
+              <w:t>pygame.time.set.timer</w:t>
+            </w:r>
+            <w:proofErr w:type="spellEnd"/>
+            <w:proofErr w:type="gramEnd"/>
+            <w:r>
+              <w:t>(</w:t>
+            </w:r>
+            <w:proofErr w:type="spellStart"/>
+            <w:r>
+              <w:t>event_ememy</w:t>
+            </w:r>
+            <w:proofErr w:type="spellEnd"/>
+            <w:r>
+              <w:t xml:space="preserve">, 4000) onde está configurado para um tempo de 4 segundos para que um novo evento de criação de inimigos seja gerado conforme especificado no EVENT_EMENY </w:t>
             </w:r>
           </w:p>
           <w:p>
@@ -2219,11 +2388,30 @@
             <w:pPr>
               <w:ind w:firstLine="0"/>
             </w:pPr>
-          </w:p>
-          <w:p>
-            <w:pPr>
-              <w:ind w:firstLine="0"/>
-            </w:pPr>
+            <w:r>
+              <w:t xml:space="preserve">Então no loop principal do jogo sempre que um inimigo foi </w:t>
+            </w:r>
+            <w:proofErr w:type="spellStart"/>
+            <w:proofErr w:type="gramStart"/>
+            <w:r>
+              <w:t>detectaco</w:t>
+            </w:r>
+            <w:proofErr w:type="spellEnd"/>
+            <w:r>
+              <w:t xml:space="preserve"> ,</w:t>
+            </w:r>
+            <w:proofErr w:type="gramEnd"/>
+            <w:r>
+              <w:t xml:space="preserve"> um novo inimigo será adicionado a lista de entidade do jogo, e isso no intervalo de tempo dado pelo temporizador configurado durante a iniciação da classe </w:t>
+            </w:r>
+            <w:proofErr w:type="spellStart"/>
+            <w:r>
+              <w:t>Level</w:t>
+            </w:r>
+            <w:proofErr w:type="spellEnd"/>
+            <w:r>
+              <w:t>.</w:t>
+            </w:r>
           </w:p>
           <w:p>
             <w:pPr>

</xml_diff>